<commit_message>
Add explanation for the NEXT ROUND! button into the GUI and Basics.docx
</commit_message>
<xml_diff>
--- a/doc/Basics.docx
+++ b/doc/Basics.docx
@@ -952,15 +952,43 @@
           <w:szCs w:val="24"/>
           <w:lang w:val="en-US"/>
         </w:rPr>
-        <w:t>the next</w:t>
-      </w:r>
-      <w:r>
-        <w:rPr>
-          <w:sz w:val="24"/>
-          <w:szCs w:val="24"/>
-          <w:lang w:val="en-US"/>
-        </w:rPr>
-        <w:t xml:space="preserve"> round will start, allowing all characters to play once again.</w:t>
+        <w:t xml:space="preserve">click the </w:t>
+      </w:r>
+      <w:r>
+        <w:rPr>
+          <w:i/>
+          <w:iCs/>
+          <w:sz w:val="24"/>
+          <w:szCs w:val="24"/>
+          <w:lang w:val="en-US"/>
+        </w:rPr>
+        <w:t>NEXT ROUND</w:t>
+      </w:r>
+      <w:r>
+        <w:rPr>
+          <w:i/>
+          <w:iCs/>
+          <w:sz w:val="24"/>
+          <w:szCs w:val="24"/>
+        </w:rPr>
+        <w:t>!</w:t>
+      </w:r>
+      <w:r>
+        <w:rPr>
+          <w:i/>
+          <w:iCs/>
+          <w:sz w:val="24"/>
+          <w:szCs w:val="24"/>
+        </w:rPr>
+        <w:t xml:space="preserve"> </w:t>
+      </w:r>
+      <w:r>
+        <w:rPr>
+          <w:sz w:val="24"/>
+          <w:szCs w:val="24"/>
+          <w:lang w:val="en-US"/>
+        </w:rPr>
+        <w:t>button, and if all of the characters really played, a new round shall start.</w:t>
       </w:r>
     </w:p>
     <w:p>

</xml_diff>